<commit_message>
Lost Use Case diagram
Lost my use case diagram in visual paradygm. Created online with Lucidchart.
</commit_message>
<xml_diff>
--- a/Canteen Automation System/Analysis/Analysis.docx
+++ b/Canteen Automation System/Analysis/Analysis.docx
@@ -113,7 +113,21 @@
         <w:rPr>
           <w:rFonts w:ascii="Arial" w:hAnsi="Arial" w:cs="Arial"/>
         </w:rPr>
-        <w:t>To find out problem specifications, system analysts go through different fact finding procedures like interviews and surveys with the client or company representatives. They discuss about the problems and the solutions that the upcoming software can provide.</w:t>
+        <w:t xml:space="preserve">To find out problem specifications, system analysts go through different fact finding </w:t>
+      </w:r>
+      <w:proofErr w:type="gramStart"/>
+      <w:r>
+        <w:rPr>
+          <w:rFonts w:ascii="Arial" w:hAnsi="Arial" w:cs="Arial"/>
+        </w:rPr>
+        <w:t>procedures</w:t>
+      </w:r>
+      <w:proofErr w:type="gramEnd"/>
+      <w:r>
+        <w:rPr>
+          <w:rFonts w:ascii="Arial" w:hAnsi="Arial" w:cs="Arial"/>
+        </w:rPr>
+        <w:t xml:space="preserve"> like interviews and surveys with the client or company representatives. They discuss about the problems and the solutions that the upcoming software can provide.</w:t>
       </w:r>
     </w:p>
     <w:p>
@@ -4824,7 +4838,21 @@
         <w:rPr>
           <w:rFonts w:ascii="Arial" w:hAnsi="Arial" w:cs="Arial"/>
         </w:rPr>
-        <w:t>clearly understand the requirements and their priority. MoSCoW simply stands as Must have, Should have, Could have and Would have. This is done to find out which requirements come first, which one comes later on and which one we can exclude.</w:t>
+        <w:t xml:space="preserve">clearly understand the requirements and their priority. MoSCoW simply stands as Must have, Should have, Could have and </w:t>
+      </w:r>
+      <w:proofErr w:type="gramStart"/>
+      <w:r>
+        <w:rPr>
+          <w:rFonts w:ascii="Arial" w:hAnsi="Arial" w:cs="Arial"/>
+        </w:rPr>
+        <w:t>Would</w:t>
+      </w:r>
+      <w:proofErr w:type="gramEnd"/>
+      <w:r>
+        <w:rPr>
+          <w:rFonts w:ascii="Arial" w:hAnsi="Arial" w:cs="Arial"/>
+        </w:rPr>
+        <w:t xml:space="preserve"> have. This is done to find out which requirements come first, which one comes later on and which one we can exclude.</w:t>
       </w:r>
     </w:p>
     <w:tbl>
@@ -6239,13 +6267,7 @@
               <w:rPr>
                 <w:rFonts w:ascii="Arial" w:hAnsi="Arial" w:cs="Arial"/>
               </w:rPr>
-              <w:t>Must</w:t>
-            </w:r>
-            <w:r>
-              <w:rPr>
-                <w:rFonts w:ascii="Arial" w:hAnsi="Arial" w:cs="Arial"/>
-              </w:rPr>
-              <w:t xml:space="preserve"> Have</w:t>
+              <w:t>Must Have</w:t>
             </w:r>
           </w:p>
         </w:tc>
@@ -7383,6 +7405,8 @@
         </w:rPr>
         <w:t xml:space="preserve">Operating System: Window XP and above </w:t>
       </w:r>
+      <w:bookmarkStart w:id="0" w:name="_GoBack"/>
+      <w:bookmarkEnd w:id="0"/>
     </w:p>
     <w:p>
       <w:pPr>
@@ -7402,8 +7426,6 @@
         </w:rPr>
         <w:t>Browsers : Chrome or any other latest web page supporting browser</w:t>
       </w:r>
-      <w:bookmarkStart w:id="0" w:name="_GoBack"/>
-      <w:bookmarkEnd w:id="0"/>
     </w:p>
     <w:sectPr>
       <w:pgSz w:w="12240" w:h="15840"/>

</xml_diff>

<commit_message>
changes made to ER
</commit_message>
<xml_diff>
--- a/Canteen Automation System/Analysis/Analysis.docx
+++ b/Canteen Automation System/Analysis/Analysis.docx
@@ -3247,40 +3247,7 @@
           <w:sz w:val="22"/>
           <w:szCs w:val="22"/>
         </w:rPr>
-        <w:fldChar w:fldCharType="begin"/>
-      </w:r>
-      <w:r>
-        <w:rPr>
-          <w:rFonts w:ascii="Arial" w:hAnsi="Arial" w:cs="Arial"/>
-          <w:sz w:val="22"/>
-          <w:szCs w:val="22"/>
-        </w:rPr>
-        <w:instrText xml:space="preserve"> SEQ Table \* ARABIC </w:instrText>
-      </w:r>
-      <w:r>
-        <w:rPr>
-          <w:rFonts w:ascii="Arial" w:hAnsi="Arial" w:cs="Arial"/>
-          <w:sz w:val="22"/>
-          <w:szCs w:val="22"/>
-        </w:rPr>
-        <w:fldChar w:fldCharType="separate"/>
-      </w:r>
-      <w:r>
-        <w:rPr>
-          <w:rFonts w:ascii="Arial" w:hAnsi="Arial" w:cs="Arial"/>
-          <w:noProof/>
-          <w:sz w:val="22"/>
-          <w:szCs w:val="22"/>
-        </w:rPr>
-        <w:t>1</w:t>
-      </w:r>
-      <w:r>
-        <w:rPr>
-          <w:rFonts w:ascii="Arial" w:hAnsi="Arial" w:cs="Arial"/>
-          <w:sz w:val="22"/>
-          <w:szCs w:val="22"/>
-        </w:rPr>
-        <w:fldChar w:fldCharType="end"/>
+        <w:t>2.1</w:t>
       </w:r>
       <w:r>
         <w:rPr>
@@ -4699,6 +4666,14 @@
           <w:rFonts w:ascii="Arial" w:hAnsi="Arial" w:cs="Arial"/>
           <w:sz w:val="22"/>
           <w:szCs w:val="22"/>
+        </w:rPr>
+        <w:t>.2</w:t>
+      </w:r>
+      <w:r>
+        <w:rPr>
+          <w:rFonts w:ascii="Arial" w:hAnsi="Arial" w:cs="Arial"/>
+          <w:sz w:val="22"/>
+          <w:szCs w:val="22"/>
           <w:lang w:val="en-US"/>
         </w:rPr>
         <w:t>: Non-functional Dependencies</w:t>
@@ -6892,40 +6867,7 @@
           <w:sz w:val="22"/>
           <w:szCs w:val="22"/>
         </w:rPr>
-        <w:fldChar w:fldCharType="begin"/>
-      </w:r>
-      <w:r>
-        <w:rPr>
-          <w:rFonts w:ascii="Arial" w:hAnsi="Arial" w:cs="Arial"/>
-          <w:sz w:val="22"/>
-          <w:szCs w:val="22"/>
-        </w:rPr>
-        <w:instrText xml:space="preserve"> SEQ Table \* ARABIC </w:instrText>
-      </w:r>
-      <w:r>
-        <w:rPr>
-          <w:rFonts w:ascii="Arial" w:hAnsi="Arial" w:cs="Arial"/>
-          <w:sz w:val="22"/>
-          <w:szCs w:val="22"/>
-        </w:rPr>
-        <w:fldChar w:fldCharType="separate"/>
-      </w:r>
-      <w:r>
-        <w:rPr>
-          <w:rFonts w:ascii="Arial" w:hAnsi="Arial" w:cs="Arial"/>
-          <w:noProof/>
-          <w:sz w:val="22"/>
-          <w:szCs w:val="22"/>
-        </w:rPr>
-        <w:t>3</w:t>
-      </w:r>
-      <w:r>
-        <w:rPr>
-          <w:rFonts w:ascii="Arial" w:hAnsi="Arial" w:cs="Arial"/>
-          <w:sz w:val="22"/>
-          <w:szCs w:val="22"/>
-        </w:rPr>
-        <w:fldChar w:fldCharType="end"/>
+        <w:t>2.3</w:t>
       </w:r>
       <w:r>
         <w:rPr>
@@ -6956,6 +6898,111 @@
         </w:rPr>
         <w:t xml:space="preserve"> prioritization</w:t>
       </w:r>
+    </w:p>
+    <w:p>
+      <w:pPr>
+        <w:rPr>
+          <w:lang w:val="en-US"/>
+        </w:rPr>
+      </w:pPr>
+    </w:p>
+    <w:p>
+      <w:pPr>
+        <w:rPr>
+          <w:lang w:val="en-US"/>
+        </w:rPr>
+      </w:pPr>
+    </w:p>
+    <w:p>
+      <w:pPr>
+        <w:rPr>
+          <w:lang w:val="en-US"/>
+        </w:rPr>
+      </w:pPr>
+    </w:p>
+    <w:p>
+      <w:pPr>
+        <w:rPr>
+          <w:lang w:val="en-US"/>
+        </w:rPr>
+      </w:pPr>
+    </w:p>
+    <w:p>
+      <w:pPr>
+        <w:rPr>
+          <w:lang w:val="en-US"/>
+        </w:rPr>
+      </w:pPr>
+    </w:p>
+    <w:p>
+      <w:pPr>
+        <w:rPr>
+          <w:lang w:val="en-US"/>
+        </w:rPr>
+      </w:pPr>
+    </w:p>
+    <w:p>
+      <w:pPr>
+        <w:rPr>
+          <w:lang w:val="en-US"/>
+        </w:rPr>
+      </w:pPr>
+    </w:p>
+    <w:p>
+      <w:pPr>
+        <w:rPr>
+          <w:lang w:val="en-US"/>
+        </w:rPr>
+      </w:pPr>
+    </w:p>
+    <w:p>
+      <w:pPr>
+        <w:rPr>
+          <w:lang w:val="en-US"/>
+        </w:rPr>
+      </w:pPr>
+    </w:p>
+    <w:p>
+      <w:pPr>
+        <w:rPr>
+          <w:lang w:val="en-US"/>
+        </w:rPr>
+      </w:pPr>
+    </w:p>
+    <w:p>
+      <w:pPr>
+        <w:rPr>
+          <w:lang w:val="en-US"/>
+        </w:rPr>
+      </w:pPr>
+    </w:p>
+    <w:p>
+      <w:pPr>
+        <w:rPr>
+          <w:lang w:val="en-US"/>
+        </w:rPr>
+      </w:pPr>
+    </w:p>
+    <w:p>
+      <w:pPr>
+        <w:rPr>
+          <w:lang w:val="en-US"/>
+        </w:rPr>
+      </w:pPr>
+    </w:p>
+    <w:p>
+      <w:pPr>
+        <w:rPr>
+          <w:lang w:val="en-US"/>
+        </w:rPr>
+      </w:pPr>
+    </w:p>
+    <w:p>
+      <w:pPr>
+        <w:rPr>
+          <w:lang w:val="en-US"/>
+        </w:rPr>
+      </w:pPr>
     </w:p>
     <w:p>
       <w:pPr>
@@ -6984,54 +7031,363 @@
           <w:sz w:val="28"/>
           <w:szCs w:val="28"/>
         </w:rPr>
+        <w:lastRenderedPageBreak/>
         <w:t>SRS</w:t>
       </w:r>
     </w:p>
     <w:p>
       <w:pPr>
-        <w:pStyle w:val="ListParagraph"/>
-        <w:numPr>
-          <w:ilvl w:val="0"/>
-          <w:numId w:val="8"/>
-        </w:numPr>
-        <w:spacing w:line="360" w:lineRule="auto"/>
-        <w:rPr>
-          <w:rFonts w:ascii="Arial" w:hAnsi="Arial" w:cs="Arial"/>
-        </w:rPr>
-      </w:pPr>
-      <w:r>
-        <w:rPr>
-          <w:rFonts w:ascii="Arial" w:hAnsi="Arial" w:cs="Arial"/>
-        </w:rPr>
-        <w:t xml:space="preserve">Operating System: Window XP and above </w:t>
-      </w:r>
-    </w:p>
-    <w:p>
-      <w:pPr>
-        <w:pStyle w:val="ListParagraph"/>
-        <w:numPr>
-          <w:ilvl w:val="0"/>
-          <w:numId w:val="8"/>
-        </w:numPr>
-        <w:spacing w:line="360" w:lineRule="auto"/>
-        <w:rPr>
-          <w:rFonts w:ascii="Arial" w:hAnsi="Arial" w:cs="Arial"/>
-        </w:rPr>
-      </w:pPr>
-      <w:proofErr w:type="gramStart"/>
-      <w:r>
-        <w:rPr>
-          <w:rFonts w:ascii="Arial" w:hAnsi="Arial" w:cs="Arial"/>
-        </w:rPr>
-        <w:t>Browsers :</w:t>
-      </w:r>
-      <w:proofErr w:type="gramEnd"/>
-      <w:r>
-        <w:rPr>
-          <w:rFonts w:ascii="Arial" w:hAnsi="Arial" w:cs="Arial"/>
-        </w:rPr>
-        <w:t xml:space="preserve"> Chrome or any other latest web page supporting browser</w:t>
-      </w:r>
+        <w:spacing w:line="360" w:lineRule="auto"/>
+        <w:ind w:left="720"/>
+        <w:rPr>
+          <w:rFonts w:ascii="Arial" w:hAnsi="Arial" w:cs="Arial"/>
+        </w:rPr>
+      </w:pPr>
+      <w:r>
+        <w:rPr>
+          <w:rFonts w:ascii="Arial" w:hAnsi="Arial" w:cs="Arial"/>
+        </w:rPr>
+        <w:t>During the development of the project as well as after the development during the use of the application, certain hardware and software are required. Few of the minimum requirements of hardware and software is given below:</w:t>
+      </w:r>
+    </w:p>
+    <w:tbl>
+      <w:tblPr>
+        <w:tblStyle w:val="TableGrid"/>
+        <w:tblW w:w="0" w:type="auto"/>
+        <w:tblInd w:w="720" w:type="dxa"/>
+        <w:tblLook w:val="04A0" w:firstRow="1" w:lastRow="0" w:firstColumn="1" w:lastColumn="0" w:noHBand="0" w:noVBand="1"/>
+      </w:tblPr>
+      <w:tblGrid>
+        <w:gridCol w:w="8630"/>
+      </w:tblGrid>
+      <w:tr>
+        <w:tc>
+          <w:tcPr>
+            <w:tcW w:w="9350" w:type="dxa"/>
+          </w:tcPr>
+          <w:p>
+            <w:pPr>
+              <w:spacing w:line="360" w:lineRule="auto"/>
+              <w:rPr>
+                <w:rFonts w:ascii="Arial" w:hAnsi="Arial" w:cs="Arial"/>
+              </w:rPr>
+            </w:pPr>
+            <w:r>
+              <w:rPr>
+                <w:rFonts w:ascii="Arial" w:hAnsi="Arial" w:cs="Arial"/>
+              </w:rPr>
+              <w:t>Hardware requirements</w:t>
+            </w:r>
+          </w:p>
+        </w:tc>
+      </w:tr>
+      <w:tr>
+        <w:tc>
+          <w:tcPr>
+            <w:tcW w:w="9350" w:type="dxa"/>
+          </w:tcPr>
+          <w:p>
+            <w:pPr>
+              <w:spacing w:line="360" w:lineRule="auto"/>
+              <w:rPr>
+                <w:rFonts w:ascii="Arial" w:hAnsi="Arial" w:cs="Arial"/>
+              </w:rPr>
+            </w:pPr>
+            <w:r>
+              <w:rPr>
+                <w:rFonts w:ascii="Arial" w:hAnsi="Arial" w:cs="Arial"/>
+              </w:rPr>
+              <w:t>RAM: 6GB</w:t>
+            </w:r>
+          </w:p>
+          <w:p>
+            <w:pPr>
+              <w:spacing w:line="360" w:lineRule="auto"/>
+              <w:jc w:val="both"/>
+              <w:rPr>
+                <w:rFonts w:ascii="Arial" w:hAnsi="Arial" w:cs="Arial"/>
+                <w:lang w:val="en-US"/>
+              </w:rPr>
+            </w:pPr>
+            <w:r>
+              <w:rPr>
+                <w:rFonts w:ascii="Arial" w:hAnsi="Arial" w:cs="Arial"/>
+              </w:rPr>
+              <w:t>Processor: Intel Core i7</w:t>
+            </w:r>
+            <w:r>
+              <w:rPr>
+                <w:rFonts w:ascii="Arial" w:hAnsi="Arial" w:cs="Arial"/>
+              </w:rPr>
+              <w:t xml:space="preserve"> –</w:t>
+            </w:r>
+            <w:r>
+              <w:rPr>
+                <w:rFonts w:ascii="Arial" w:hAnsi="Arial" w:cs="Arial"/>
+              </w:rPr>
+              <w:t xml:space="preserve"> </w:t>
+            </w:r>
+            <w:r>
+              <w:rPr>
+                <w:rFonts w:ascii="Arial" w:hAnsi="Arial" w:cs="Arial"/>
+              </w:rPr>
+              <w:t xml:space="preserve">7500U </w:t>
+            </w:r>
+            <w:r>
+              <w:rPr>
+                <w:rFonts w:ascii="Arial" w:hAnsi="Arial" w:cs="Arial"/>
+              </w:rPr>
+              <w:t>2.</w:t>
+            </w:r>
+            <w:r>
+              <w:rPr>
+                <w:rFonts w:ascii="Arial" w:hAnsi="Arial" w:cs="Arial"/>
+              </w:rPr>
+              <w:t>7</w:t>
+            </w:r>
+            <w:r>
+              <w:rPr>
+                <w:rFonts w:ascii="Arial" w:hAnsi="Arial" w:cs="Arial"/>
+              </w:rPr>
+              <w:t>Ghz</w:t>
+            </w:r>
+          </w:p>
+          <w:p>
+            <w:pPr>
+              <w:spacing w:line="360" w:lineRule="auto"/>
+              <w:rPr>
+                <w:rFonts w:ascii="Arial" w:hAnsi="Arial" w:cs="Arial"/>
+              </w:rPr>
+            </w:pPr>
+            <w:r>
+              <w:rPr>
+                <w:rFonts w:ascii="Arial" w:hAnsi="Arial" w:cs="Arial"/>
+              </w:rPr>
+              <w:t xml:space="preserve">Graphics: NVIDIA GeForce </w:t>
+            </w:r>
+            <w:r>
+              <w:rPr>
+                <w:rFonts w:ascii="Arial" w:hAnsi="Arial" w:cs="Arial"/>
+              </w:rPr>
+              <w:t>940MX</w:t>
+            </w:r>
+          </w:p>
+        </w:tc>
+      </w:tr>
+    </w:tbl>
+    <w:p>
+      <w:pPr>
+        <w:spacing w:line="360" w:lineRule="auto"/>
+        <w:ind w:left="720"/>
+        <w:rPr>
+          <w:rFonts w:ascii="Arial" w:hAnsi="Arial" w:cs="Arial"/>
+        </w:rPr>
+      </w:pPr>
+    </w:p>
+    <w:tbl>
+      <w:tblPr>
+        <w:tblStyle w:val="TableGrid"/>
+        <w:tblW w:w="0" w:type="auto"/>
+        <w:tblInd w:w="720" w:type="dxa"/>
+        <w:tblLook w:val="04A0" w:firstRow="1" w:lastRow="0" w:firstColumn="1" w:lastColumn="0" w:noHBand="0" w:noVBand="1"/>
+      </w:tblPr>
+      <w:tblGrid>
+        <w:gridCol w:w="8630"/>
+      </w:tblGrid>
+      <w:tr>
+        <w:tc>
+          <w:tcPr>
+            <w:tcW w:w="9350" w:type="dxa"/>
+          </w:tcPr>
+          <w:p>
+            <w:pPr>
+              <w:spacing w:line="360" w:lineRule="auto"/>
+              <w:rPr>
+                <w:rFonts w:ascii="Arial" w:hAnsi="Arial" w:cs="Arial"/>
+              </w:rPr>
+            </w:pPr>
+            <w:r>
+              <w:rPr>
+                <w:rFonts w:ascii="Arial" w:hAnsi="Arial" w:cs="Arial"/>
+              </w:rPr>
+              <w:t>Software requirements</w:t>
+            </w:r>
+          </w:p>
+        </w:tc>
+      </w:tr>
+      <w:tr>
+        <w:tc>
+          <w:tcPr>
+            <w:tcW w:w="9350" w:type="dxa"/>
+          </w:tcPr>
+          <w:p>
+            <w:pPr>
+              <w:spacing w:line="360" w:lineRule="auto"/>
+              <w:rPr>
+                <w:rFonts w:ascii="Arial" w:hAnsi="Arial" w:cs="Arial"/>
+              </w:rPr>
+            </w:pPr>
+            <w:r>
+              <w:rPr>
+                <w:rFonts w:ascii="Arial" w:hAnsi="Arial" w:cs="Arial"/>
+              </w:rPr>
+              <w:t>OS: Windows 10</w:t>
+            </w:r>
+          </w:p>
+          <w:p>
+            <w:pPr>
+              <w:spacing w:line="360" w:lineRule="auto"/>
+              <w:rPr>
+                <w:rFonts w:ascii="Arial" w:hAnsi="Arial" w:cs="Arial"/>
+              </w:rPr>
+            </w:pPr>
+            <w:r>
+              <w:rPr>
+                <w:rFonts w:ascii="Arial" w:hAnsi="Arial" w:cs="Arial"/>
+              </w:rPr>
+              <w:t>IDE: PHP Storm</w:t>
+            </w:r>
+          </w:p>
+          <w:p>
+            <w:pPr>
+              <w:spacing w:line="360" w:lineRule="auto"/>
+              <w:rPr>
+                <w:rFonts w:ascii="Arial" w:hAnsi="Arial" w:cs="Arial"/>
+              </w:rPr>
+            </w:pPr>
+            <w:r>
+              <w:rPr>
+                <w:rFonts w:ascii="Arial" w:hAnsi="Arial" w:cs="Arial"/>
+              </w:rPr>
+              <w:t>Version Controller: GitHub</w:t>
+            </w:r>
+          </w:p>
+          <w:p>
+            <w:pPr>
+              <w:spacing w:line="360" w:lineRule="auto"/>
+              <w:rPr>
+                <w:rFonts w:ascii="Arial" w:hAnsi="Arial" w:cs="Arial"/>
+              </w:rPr>
+            </w:pPr>
+            <w:r>
+              <w:rPr>
+                <w:rFonts w:ascii="Arial" w:hAnsi="Arial" w:cs="Arial"/>
+              </w:rPr>
+              <w:t>Browser: Google Chrome</w:t>
+            </w:r>
+          </w:p>
+          <w:p>
+            <w:pPr>
+              <w:spacing w:line="360" w:lineRule="auto"/>
+              <w:rPr>
+                <w:rFonts w:ascii="Arial" w:hAnsi="Arial" w:cs="Arial"/>
+              </w:rPr>
+            </w:pPr>
+            <w:r>
+              <w:rPr>
+                <w:rFonts w:ascii="Arial" w:hAnsi="Arial" w:cs="Arial"/>
+              </w:rPr>
+              <w:t>Server: Xampp</w:t>
+            </w:r>
+          </w:p>
+        </w:tc>
+      </w:tr>
+    </w:tbl>
+    <w:p>
+      <w:pPr>
+        <w:spacing w:line="360" w:lineRule="auto"/>
+        <w:ind w:left="720"/>
+        <w:rPr>
+          <w:rFonts w:ascii="Arial" w:hAnsi="Arial" w:cs="Arial"/>
+        </w:rPr>
+      </w:pPr>
+    </w:p>
+    <w:p>
+      <w:pPr>
+        <w:spacing w:line="360" w:lineRule="auto"/>
+        <w:ind w:left="720"/>
+        <w:rPr>
+          <w:rFonts w:ascii="Arial" w:hAnsi="Arial" w:cs="Arial"/>
+        </w:rPr>
+      </w:pPr>
+      <w:r>
+        <w:rPr>
+          <w:rFonts w:ascii="Arial" w:hAnsi="Arial" w:cs="Arial"/>
+        </w:rPr>
+        <w:t>After the product release users can use any browsers in their mobile devices or pc to use the application where new and updated versions are recommended.</w:t>
+      </w:r>
+    </w:p>
+    <w:p>
+      <w:pPr>
+        <w:spacing w:line="360" w:lineRule="auto"/>
+        <w:ind w:left="720"/>
+        <w:rPr>
+          <w:rFonts w:ascii="Arial" w:hAnsi="Arial" w:cs="Arial"/>
+        </w:rPr>
+      </w:pPr>
+    </w:p>
+    <w:p>
+      <w:pPr>
+        <w:spacing w:line="360" w:lineRule="auto"/>
+        <w:ind w:left="720"/>
+        <w:rPr>
+          <w:rFonts w:ascii="Arial" w:hAnsi="Arial" w:cs="Arial"/>
+        </w:rPr>
+      </w:pPr>
+    </w:p>
+    <w:p>
+      <w:pPr>
+        <w:spacing w:line="360" w:lineRule="auto"/>
+        <w:ind w:left="720"/>
+        <w:rPr>
+          <w:rFonts w:ascii="Arial" w:hAnsi="Arial" w:cs="Arial"/>
+        </w:rPr>
+      </w:pPr>
+    </w:p>
+    <w:p>
+      <w:pPr>
+        <w:spacing w:line="360" w:lineRule="auto"/>
+        <w:ind w:left="720"/>
+        <w:rPr>
+          <w:rFonts w:ascii="Arial" w:hAnsi="Arial" w:cs="Arial"/>
+        </w:rPr>
+      </w:pPr>
+    </w:p>
+    <w:p>
+      <w:pPr>
+        <w:spacing w:line="360" w:lineRule="auto"/>
+        <w:ind w:left="720"/>
+        <w:rPr>
+          <w:rFonts w:ascii="Arial" w:hAnsi="Arial" w:cs="Arial"/>
+        </w:rPr>
+      </w:pPr>
+    </w:p>
+    <w:p>
+      <w:pPr>
+        <w:spacing w:line="360" w:lineRule="auto"/>
+        <w:ind w:left="720"/>
+        <w:rPr>
+          <w:rFonts w:ascii="Arial" w:hAnsi="Arial" w:cs="Arial"/>
+        </w:rPr>
+      </w:pPr>
+    </w:p>
+    <w:p>
+      <w:pPr>
+        <w:spacing w:line="360" w:lineRule="auto"/>
+        <w:ind w:left="720"/>
+        <w:rPr>
+          <w:rFonts w:ascii="Arial" w:hAnsi="Arial" w:cs="Arial"/>
+        </w:rPr>
+      </w:pPr>
+    </w:p>
+    <w:p>
+      <w:pPr>
+        <w:spacing w:line="360" w:lineRule="auto"/>
+        <w:ind w:left="720"/>
+        <w:rPr>
+          <w:rFonts w:ascii="Arial" w:hAnsi="Arial" w:cs="Arial"/>
+        </w:rPr>
+      </w:pPr>
     </w:p>
     <w:p>
       <w:pPr>
@@ -7062,20 +7418,438 @@
           <w:sz w:val="28"/>
           <w:szCs w:val="28"/>
         </w:rPr>
+        <w:lastRenderedPageBreak/>
         <w:t>Use Case Diagram</w:t>
       </w:r>
     </w:p>
     <w:p>
       <w:pPr>
-        <w:pStyle w:val="ListParagraph"/>
-        <w:spacing w:line="360" w:lineRule="auto"/>
-        <w:ind w:left="1080"/>
-        <w:rPr>
-          <w:rFonts w:ascii="Arial" w:hAnsi="Arial" w:cs="Arial"/>
+        <w:spacing w:line="360" w:lineRule="auto"/>
+        <w:ind w:left="360"/>
+        <w:rPr>
+          <w:rFonts w:ascii="Arial" w:hAnsi="Arial" w:cs="Arial"/>
+        </w:rPr>
+      </w:pPr>
+      <w:r>
+        <w:rPr>
+          <w:rFonts w:ascii="Arial" w:hAnsi="Arial" w:cs="Arial"/>
+        </w:rPr>
+        <w:t>Use case diagram is used to demonstrate how a user might interact with the system. Below are the use case diagrams for different actions that take place in the canteen automation system.</w:t>
+      </w:r>
+    </w:p>
+    <w:p>
+      <w:pPr>
+        <w:keepNext/>
+        <w:spacing w:line="360" w:lineRule="auto"/>
+        <w:ind w:left="360"/>
+      </w:pPr>
+      <w:r>
+        <w:rPr>
+          <w:rFonts w:ascii="Arial" w:hAnsi="Arial" w:cs="Arial"/>
+          <w:noProof/>
           <w:sz w:val="28"/>
           <w:szCs w:val="28"/>
         </w:rPr>
-      </w:pPr>
+        <w:drawing>
+          <wp:inline distT="0" distB="0" distL="0" distR="0" wp14:anchorId="56BEB296" wp14:editId="646D4D0C">
+            <wp:extent cx="5305425" cy="4224501"/>
+            <wp:effectExtent l="0" t="0" r="0" b="5080"/>
+            <wp:docPr id="8" name="Picture 8"/>
+            <wp:cNvGraphicFramePr>
+              <a:graphicFrameLocks xmlns:a="http://schemas.openxmlformats.org/drawingml/2006/main" noChangeAspect="1"/>
+            </wp:cNvGraphicFramePr>
+            <a:graphic xmlns:a="http://schemas.openxmlformats.org/drawingml/2006/main">
+              <a:graphicData uri="http://schemas.openxmlformats.org/drawingml/2006/picture">
+                <pic:pic xmlns:pic="http://schemas.openxmlformats.org/drawingml/2006/picture">
+                  <pic:nvPicPr>
+                    <pic:cNvPr id="8" name="Page 1.jpg"/>
+                    <pic:cNvPicPr/>
+                  </pic:nvPicPr>
+                  <pic:blipFill>
+                    <a:blip r:embed="rId8">
+                      <a:extLst>
+                        <a:ext uri="{28A0092B-C50C-407E-A947-70E740481C1C}">
+                          <a14:useLocalDpi xmlns:a14="http://schemas.microsoft.com/office/drawing/2010/main" val="0"/>
+                        </a:ext>
+                      </a:extLst>
+                    </a:blip>
+                    <a:stretch>
+                      <a:fillRect/>
+                    </a:stretch>
+                  </pic:blipFill>
+                  <pic:spPr>
+                    <a:xfrm>
+                      <a:off x="0" y="0"/>
+                      <a:ext cx="5323340" cy="4238766"/>
+                    </a:xfrm>
+                    <a:prstGeom prst="rect">
+                      <a:avLst/>
+                    </a:prstGeom>
+                  </pic:spPr>
+                </pic:pic>
+              </a:graphicData>
+            </a:graphic>
+          </wp:inline>
+        </w:drawing>
+      </w:r>
+    </w:p>
+    <w:p>
+      <w:pPr>
+        <w:pStyle w:val="Caption"/>
+        <w:jc w:val="center"/>
+        <w:rPr>
+          <w:rFonts w:ascii="Arial" w:hAnsi="Arial" w:cs="Arial"/>
+          <w:sz w:val="22"/>
+          <w:szCs w:val="22"/>
+        </w:rPr>
+      </w:pPr>
+      <w:r>
+        <w:rPr>
+          <w:rFonts w:ascii="Arial" w:hAnsi="Arial" w:cs="Arial"/>
+          <w:sz w:val="22"/>
+          <w:szCs w:val="22"/>
+        </w:rPr>
+        <w:t xml:space="preserve">Figure </w:t>
+      </w:r>
+      <w:r>
+        <w:rPr>
+          <w:rFonts w:ascii="Arial" w:hAnsi="Arial" w:cs="Arial"/>
+          <w:sz w:val="22"/>
+          <w:szCs w:val="22"/>
+        </w:rPr>
+        <w:fldChar w:fldCharType="begin"/>
+      </w:r>
+      <w:r>
+        <w:rPr>
+          <w:rFonts w:ascii="Arial" w:hAnsi="Arial" w:cs="Arial"/>
+          <w:sz w:val="22"/>
+          <w:szCs w:val="22"/>
+        </w:rPr>
+        <w:instrText xml:space="preserve"> SEQ Figure \* ARABIC </w:instrText>
+      </w:r>
+      <w:r>
+        <w:rPr>
+          <w:rFonts w:ascii="Arial" w:hAnsi="Arial" w:cs="Arial"/>
+          <w:sz w:val="22"/>
+          <w:szCs w:val="22"/>
+        </w:rPr>
+        <w:fldChar w:fldCharType="separate"/>
+      </w:r>
+      <w:r>
+        <w:rPr>
+          <w:rFonts w:ascii="Arial" w:hAnsi="Arial" w:cs="Arial"/>
+          <w:noProof/>
+          <w:sz w:val="22"/>
+          <w:szCs w:val="22"/>
+        </w:rPr>
+        <w:t>1</w:t>
+      </w:r>
+      <w:r>
+        <w:rPr>
+          <w:rFonts w:ascii="Arial" w:hAnsi="Arial" w:cs="Arial"/>
+          <w:sz w:val="22"/>
+          <w:szCs w:val="22"/>
+        </w:rPr>
+        <w:fldChar w:fldCharType="end"/>
+      </w:r>
+      <w:r>
+        <w:rPr>
+          <w:rFonts w:ascii="Arial" w:hAnsi="Arial" w:cs="Arial"/>
+          <w:sz w:val="22"/>
+          <w:szCs w:val="22"/>
+        </w:rPr>
+        <w:t>:Use Case for login</w:t>
+      </w:r>
+    </w:p>
+    <w:p>
+      <w:pPr>
+        <w:pStyle w:val="ListParagraph"/>
+        <w:numPr>
+          <w:ilvl w:val="0"/>
+          <w:numId w:val="6"/>
+        </w:numPr>
+        <w:spacing w:line="360" w:lineRule="auto"/>
+        <w:rPr>
+          <w:rFonts w:ascii="Arial" w:hAnsi="Arial" w:cs="Arial"/>
+        </w:rPr>
+      </w:pPr>
+      <w:r>
+        <w:rPr>
+          <w:rFonts w:ascii="Arial" w:hAnsi="Arial" w:cs="Arial"/>
+        </w:rPr>
+        <w:t>Customer/Canteen Manager can enter id and password to login.</w:t>
+      </w:r>
+    </w:p>
+    <w:p>
+      <w:pPr>
+        <w:pStyle w:val="ListParagraph"/>
+        <w:numPr>
+          <w:ilvl w:val="0"/>
+          <w:numId w:val="6"/>
+        </w:numPr>
+        <w:spacing w:line="360" w:lineRule="auto"/>
+        <w:rPr>
+          <w:rFonts w:ascii="Arial" w:hAnsi="Arial" w:cs="Arial"/>
+        </w:rPr>
+      </w:pPr>
+      <w:r>
+        <w:rPr>
+          <w:rFonts w:ascii="Arial" w:hAnsi="Arial" w:cs="Arial"/>
+        </w:rPr>
+        <w:t>Customer/Canteen Manager can choose to click on forget password and select a new one.</w:t>
+      </w:r>
+    </w:p>
+    <w:p>
+      <w:pPr>
+        <w:pStyle w:val="ListParagraph"/>
+        <w:spacing w:line="360" w:lineRule="auto"/>
+        <w:rPr>
+          <w:rFonts w:ascii="Arial" w:hAnsi="Arial" w:cs="Arial"/>
+        </w:rPr>
+      </w:pPr>
+    </w:p>
+    <w:p>
+      <w:pPr>
+        <w:pStyle w:val="ListParagraph"/>
+        <w:spacing w:line="360" w:lineRule="auto"/>
+        <w:rPr>
+          <w:rFonts w:ascii="Arial" w:hAnsi="Arial" w:cs="Arial"/>
+        </w:rPr>
+      </w:pPr>
+    </w:p>
+    <w:p>
+      <w:pPr>
+        <w:pStyle w:val="ListParagraph"/>
+        <w:spacing w:line="360" w:lineRule="auto"/>
+        <w:rPr>
+          <w:rFonts w:ascii="Arial" w:hAnsi="Arial" w:cs="Arial"/>
+        </w:rPr>
+      </w:pPr>
+    </w:p>
+    <w:p>
+      <w:pPr>
+        <w:pStyle w:val="ListParagraph"/>
+        <w:spacing w:line="360" w:lineRule="auto"/>
+        <w:rPr>
+          <w:rFonts w:ascii="Arial" w:hAnsi="Arial" w:cs="Arial"/>
+        </w:rPr>
+      </w:pPr>
+    </w:p>
+    <w:p>
+      <w:pPr>
+        <w:pStyle w:val="ListParagraph"/>
+        <w:spacing w:line="360" w:lineRule="auto"/>
+        <w:rPr>
+          <w:rFonts w:ascii="Arial" w:hAnsi="Arial" w:cs="Arial"/>
+        </w:rPr>
+      </w:pPr>
+    </w:p>
+    <w:p>
+      <w:pPr>
+        <w:spacing w:line="360" w:lineRule="auto"/>
+        <w:rPr>
+          <w:rFonts w:ascii="Arial" w:hAnsi="Arial" w:cs="Arial"/>
+        </w:rPr>
+      </w:pPr>
+    </w:p>
+    <w:p>
+      <w:pPr>
+        <w:pStyle w:val="ListParagraph"/>
+        <w:keepNext/>
+        <w:spacing w:line="360" w:lineRule="auto"/>
+      </w:pPr>
+      <w:r>
+        <w:rPr>
+          <w:rFonts w:ascii="Arial" w:hAnsi="Arial" w:cs="Arial"/>
+          <w:noProof/>
+        </w:rPr>
+        <w:lastRenderedPageBreak/>
+        <w:drawing>
+          <wp:inline distT="0" distB="0" distL="0" distR="0" wp14:anchorId="4447188B" wp14:editId="4C2675FB">
+            <wp:extent cx="5943600" cy="5511165"/>
+            <wp:effectExtent l="0" t="0" r="0" b="0"/>
+            <wp:docPr id="9" name="Picture 9"/>
+            <wp:cNvGraphicFramePr>
+              <a:graphicFrameLocks xmlns:a="http://schemas.openxmlformats.org/drawingml/2006/main" noChangeAspect="1"/>
+            </wp:cNvGraphicFramePr>
+            <a:graphic xmlns:a="http://schemas.openxmlformats.org/drawingml/2006/main">
+              <a:graphicData uri="http://schemas.openxmlformats.org/drawingml/2006/picture">
+                <pic:pic xmlns:pic="http://schemas.openxmlformats.org/drawingml/2006/picture">
+                  <pic:nvPicPr>
+                    <pic:cNvPr id="9" name="Page 2.jpg"/>
+                    <pic:cNvPicPr/>
+                  </pic:nvPicPr>
+                  <pic:blipFill>
+                    <a:blip r:embed="rId9">
+                      <a:extLst>
+                        <a:ext uri="{28A0092B-C50C-407E-A947-70E740481C1C}">
+                          <a14:useLocalDpi xmlns:a14="http://schemas.microsoft.com/office/drawing/2010/main" val="0"/>
+                        </a:ext>
+                      </a:extLst>
+                    </a:blip>
+                    <a:stretch>
+                      <a:fillRect/>
+                    </a:stretch>
+                  </pic:blipFill>
+                  <pic:spPr>
+                    <a:xfrm>
+                      <a:off x="0" y="0"/>
+                      <a:ext cx="5943600" cy="5511165"/>
+                    </a:xfrm>
+                    <a:prstGeom prst="rect">
+                      <a:avLst/>
+                    </a:prstGeom>
+                  </pic:spPr>
+                </pic:pic>
+              </a:graphicData>
+            </a:graphic>
+          </wp:inline>
+        </w:drawing>
+      </w:r>
+    </w:p>
+    <w:p>
+      <w:pPr>
+        <w:pStyle w:val="Caption"/>
+        <w:jc w:val="center"/>
+        <w:rPr>
+          <w:rFonts w:ascii="Arial" w:hAnsi="Arial" w:cs="Arial"/>
+          <w:sz w:val="22"/>
+          <w:szCs w:val="22"/>
+        </w:rPr>
+      </w:pPr>
+      <w:r>
+        <w:rPr>
+          <w:rFonts w:ascii="Arial" w:hAnsi="Arial" w:cs="Arial"/>
+          <w:sz w:val="22"/>
+          <w:szCs w:val="22"/>
+        </w:rPr>
+        <w:t xml:space="preserve">Figure </w:t>
+      </w:r>
+      <w:r>
+        <w:rPr>
+          <w:rFonts w:ascii="Arial" w:hAnsi="Arial" w:cs="Arial"/>
+          <w:sz w:val="22"/>
+          <w:szCs w:val="22"/>
+        </w:rPr>
+        <w:fldChar w:fldCharType="begin"/>
+      </w:r>
+      <w:r>
+        <w:rPr>
+          <w:rFonts w:ascii="Arial" w:hAnsi="Arial" w:cs="Arial"/>
+          <w:sz w:val="22"/>
+          <w:szCs w:val="22"/>
+        </w:rPr>
+        <w:instrText xml:space="preserve"> SEQ Figure \* ARABIC </w:instrText>
+      </w:r>
+      <w:r>
+        <w:rPr>
+          <w:rFonts w:ascii="Arial" w:hAnsi="Arial" w:cs="Arial"/>
+          <w:sz w:val="22"/>
+          <w:szCs w:val="22"/>
+        </w:rPr>
+        <w:fldChar w:fldCharType="separate"/>
+      </w:r>
+      <w:r>
+        <w:rPr>
+          <w:rFonts w:ascii="Arial" w:hAnsi="Arial" w:cs="Arial"/>
+          <w:noProof/>
+          <w:sz w:val="22"/>
+          <w:szCs w:val="22"/>
+        </w:rPr>
+        <w:t>2</w:t>
+      </w:r>
+      <w:r>
+        <w:rPr>
+          <w:rFonts w:ascii="Arial" w:hAnsi="Arial" w:cs="Arial"/>
+          <w:sz w:val="22"/>
+          <w:szCs w:val="22"/>
+        </w:rPr>
+        <w:fldChar w:fldCharType="end"/>
+      </w:r>
+      <w:r>
+        <w:rPr>
+          <w:rFonts w:ascii="Arial" w:hAnsi="Arial" w:cs="Arial"/>
+          <w:sz w:val="22"/>
+          <w:szCs w:val="22"/>
+        </w:rPr>
+        <w:t>: Use Case for registration</w:t>
+      </w:r>
+    </w:p>
+    <w:p>
+      <w:pPr>
+        <w:pStyle w:val="ListParagraph"/>
+        <w:numPr>
+          <w:ilvl w:val="0"/>
+          <w:numId w:val="6"/>
+        </w:numPr>
+        <w:spacing w:line="360" w:lineRule="auto"/>
+        <w:rPr>
+          <w:rFonts w:ascii="Arial" w:hAnsi="Arial" w:cs="Arial"/>
+        </w:rPr>
+      </w:pPr>
+      <w:r>
+        <w:rPr>
+          <w:rFonts w:ascii="Arial" w:hAnsi="Arial" w:cs="Arial"/>
+        </w:rPr>
+        <w:t>Canteen owner/Customer can enter his details and register.</w:t>
+      </w:r>
+    </w:p>
+    <w:p>
+      <w:pPr>
+        <w:pStyle w:val="ListParagraph"/>
+        <w:numPr>
+          <w:ilvl w:val="0"/>
+          <w:numId w:val="6"/>
+        </w:numPr>
+        <w:spacing w:line="360" w:lineRule="auto"/>
+        <w:rPr>
+          <w:rFonts w:ascii="Arial" w:hAnsi="Arial" w:cs="Arial"/>
+        </w:rPr>
+      </w:pPr>
+      <w:r>
+        <w:rPr>
+          <w:rFonts w:ascii="Arial" w:hAnsi="Arial" w:cs="Arial"/>
+        </w:rPr>
+        <w:t>System will check for existing email.</w:t>
+      </w:r>
+    </w:p>
+    <w:p>
+      <w:pPr>
+        <w:pStyle w:val="ListParagraph"/>
+        <w:numPr>
+          <w:ilvl w:val="0"/>
+          <w:numId w:val="6"/>
+        </w:numPr>
+        <w:spacing w:line="360" w:lineRule="auto"/>
+        <w:rPr>
+          <w:rFonts w:ascii="Arial" w:hAnsi="Arial" w:cs="Arial"/>
+        </w:rPr>
+      </w:pPr>
+      <w:r>
+        <w:rPr>
+          <w:rFonts w:ascii="Arial" w:hAnsi="Arial" w:cs="Arial"/>
+        </w:rPr>
+        <w:t>Customer will be able to choose the role in that institute.</w:t>
+      </w:r>
+    </w:p>
+    <w:p>
+      <w:pPr>
+        <w:pStyle w:val="ListParagraph"/>
+        <w:numPr>
+          <w:ilvl w:val="0"/>
+          <w:numId w:val="6"/>
+        </w:numPr>
+        <w:spacing w:line="360" w:lineRule="auto"/>
+        <w:rPr>
+          <w:rFonts w:ascii="Arial" w:hAnsi="Arial" w:cs="Arial"/>
+        </w:rPr>
+      </w:pPr>
+      <w:r>
+        <w:rPr>
+          <w:rFonts w:ascii="Arial" w:hAnsi="Arial" w:cs="Arial"/>
+        </w:rPr>
+        <w:t>Canteen owner will be able ta get permission from the institute.</w:t>
+      </w:r>
     </w:p>
     <w:p>
       <w:pPr>
@@ -7103,9 +7877,7 @@
     </w:p>
     <w:p>
       <w:pPr>
-        <w:pStyle w:val="ListParagraph"/>
-        <w:spacing w:line="360" w:lineRule="auto"/>
-        <w:ind w:left="1080"/>
+        <w:spacing w:line="360" w:lineRule="auto"/>
         <w:rPr>
           <w:rFonts w:ascii="Arial" w:hAnsi="Arial" w:cs="Arial"/>
           <w:sz w:val="28"/>
@@ -7128,14 +7900,203 @@
     <w:p>
       <w:pPr>
         <w:pStyle w:val="ListParagraph"/>
+        <w:keepNext/>
         <w:spacing w:line="360" w:lineRule="auto"/>
         <w:ind w:left="1080"/>
-        <w:rPr>
-          <w:rFonts w:ascii="Arial" w:hAnsi="Arial" w:cs="Arial"/>
+      </w:pPr>
+      <w:r>
+        <w:rPr>
+          <w:rFonts w:ascii="Arial" w:hAnsi="Arial" w:cs="Arial"/>
+          <w:noProof/>
           <w:sz w:val="28"/>
           <w:szCs w:val="28"/>
         </w:rPr>
-      </w:pPr>
+        <w:drawing>
+          <wp:inline distT="0" distB="0" distL="0" distR="0" wp14:anchorId="12D3552A" wp14:editId="1C21DB9A">
+            <wp:extent cx="5943600" cy="4322445"/>
+            <wp:effectExtent l="0" t="0" r="0" b="1905"/>
+            <wp:docPr id="10" name="Picture 10"/>
+            <wp:cNvGraphicFramePr>
+              <a:graphicFrameLocks xmlns:a="http://schemas.openxmlformats.org/drawingml/2006/main" noChangeAspect="1"/>
+            </wp:cNvGraphicFramePr>
+            <a:graphic xmlns:a="http://schemas.openxmlformats.org/drawingml/2006/main">
+              <a:graphicData uri="http://schemas.openxmlformats.org/drawingml/2006/picture">
+                <pic:pic xmlns:pic="http://schemas.openxmlformats.org/drawingml/2006/picture">
+                  <pic:nvPicPr>
+                    <pic:cNvPr id="10" name="Page 3.jpg"/>
+                    <pic:cNvPicPr/>
+                  </pic:nvPicPr>
+                  <pic:blipFill>
+                    <a:blip r:embed="rId10" cstate="print">
+                      <a:extLst>
+                        <a:ext uri="{28A0092B-C50C-407E-A947-70E740481C1C}">
+                          <a14:useLocalDpi xmlns:a14="http://schemas.microsoft.com/office/drawing/2010/main" val="0"/>
+                        </a:ext>
+                      </a:extLst>
+                    </a:blip>
+                    <a:stretch>
+                      <a:fillRect/>
+                    </a:stretch>
+                  </pic:blipFill>
+                  <pic:spPr>
+                    <a:xfrm>
+                      <a:off x="0" y="0"/>
+                      <a:ext cx="5943600" cy="4322445"/>
+                    </a:xfrm>
+                    <a:prstGeom prst="rect">
+                      <a:avLst/>
+                    </a:prstGeom>
+                  </pic:spPr>
+                </pic:pic>
+              </a:graphicData>
+            </a:graphic>
+          </wp:inline>
+        </w:drawing>
+      </w:r>
+    </w:p>
+    <w:p>
+      <w:pPr>
+        <w:pStyle w:val="Caption"/>
+        <w:jc w:val="center"/>
+        <w:rPr>
+          <w:rFonts w:ascii="Arial" w:hAnsi="Arial" w:cs="Arial"/>
+          <w:sz w:val="22"/>
+          <w:szCs w:val="22"/>
+        </w:rPr>
+      </w:pPr>
+      <w:r>
+        <w:rPr>
+          <w:rFonts w:ascii="Arial" w:hAnsi="Arial" w:cs="Arial"/>
+          <w:sz w:val="22"/>
+          <w:szCs w:val="22"/>
+        </w:rPr>
+        <w:t xml:space="preserve">Figure </w:t>
+      </w:r>
+      <w:r>
+        <w:rPr>
+          <w:rFonts w:ascii="Arial" w:hAnsi="Arial" w:cs="Arial"/>
+          <w:sz w:val="22"/>
+          <w:szCs w:val="22"/>
+        </w:rPr>
+        <w:fldChar w:fldCharType="begin"/>
+      </w:r>
+      <w:r>
+        <w:rPr>
+          <w:rFonts w:ascii="Arial" w:hAnsi="Arial" w:cs="Arial"/>
+          <w:sz w:val="22"/>
+          <w:szCs w:val="22"/>
+        </w:rPr>
+        <w:instrText xml:space="preserve"> SEQ Figure \* ARABIC </w:instrText>
+      </w:r>
+      <w:r>
+        <w:rPr>
+          <w:rFonts w:ascii="Arial" w:hAnsi="Arial" w:cs="Arial"/>
+          <w:sz w:val="22"/>
+          <w:szCs w:val="22"/>
+        </w:rPr>
+        <w:fldChar w:fldCharType="separate"/>
+      </w:r>
+      <w:r>
+        <w:rPr>
+          <w:rFonts w:ascii="Arial" w:hAnsi="Arial" w:cs="Arial"/>
+          <w:noProof/>
+          <w:sz w:val="22"/>
+          <w:szCs w:val="22"/>
+        </w:rPr>
+        <w:t>3</w:t>
+      </w:r>
+      <w:r>
+        <w:rPr>
+          <w:rFonts w:ascii="Arial" w:hAnsi="Arial" w:cs="Arial"/>
+          <w:sz w:val="22"/>
+          <w:szCs w:val="22"/>
+        </w:rPr>
+        <w:fldChar w:fldCharType="end"/>
+      </w:r>
+      <w:r>
+        <w:rPr>
+          <w:rFonts w:ascii="Arial" w:hAnsi="Arial" w:cs="Arial"/>
+          <w:sz w:val="22"/>
+          <w:szCs w:val="22"/>
+        </w:rPr>
+        <w:t>: Use Case for order and payment</w:t>
+      </w:r>
+    </w:p>
+    <w:p>
+      <w:pPr>
+        <w:pStyle w:val="ListParagraph"/>
+        <w:numPr>
+          <w:ilvl w:val="0"/>
+          <w:numId w:val="11"/>
+        </w:numPr>
+        <w:spacing w:line="360" w:lineRule="auto"/>
+        <w:rPr>
+          <w:rFonts w:ascii="Arial" w:hAnsi="Arial" w:cs="Arial"/>
+        </w:rPr>
+      </w:pPr>
+      <w:r>
+        <w:rPr>
+          <w:rFonts w:ascii="Arial" w:hAnsi="Arial" w:cs="Arial"/>
+        </w:rPr>
+        <w:t>Customer will be able to place an order.</w:t>
+      </w:r>
+    </w:p>
+    <w:p>
+      <w:pPr>
+        <w:pStyle w:val="ListParagraph"/>
+        <w:numPr>
+          <w:ilvl w:val="0"/>
+          <w:numId w:val="11"/>
+        </w:numPr>
+        <w:spacing w:line="360" w:lineRule="auto"/>
+        <w:rPr>
+          <w:rFonts w:ascii="Arial" w:hAnsi="Arial" w:cs="Arial"/>
+        </w:rPr>
+      </w:pPr>
+      <w:r>
+        <w:rPr>
+          <w:rFonts w:ascii="Arial" w:hAnsi="Arial" w:cs="Arial"/>
+        </w:rPr>
+        <w:t>Canteen owner will be able to update the menu.</w:t>
+      </w:r>
+    </w:p>
+    <w:p>
+      <w:pPr>
+        <w:pStyle w:val="ListParagraph"/>
+        <w:numPr>
+          <w:ilvl w:val="0"/>
+          <w:numId w:val="11"/>
+        </w:numPr>
+        <w:spacing w:line="360" w:lineRule="auto"/>
+        <w:rPr>
+          <w:rFonts w:ascii="Arial" w:hAnsi="Arial" w:cs="Arial"/>
+        </w:rPr>
+      </w:pPr>
+      <w:r>
+        <w:rPr>
+          <w:rFonts w:ascii="Arial" w:hAnsi="Arial" w:cs="Arial"/>
+        </w:rPr>
+        <w:t>Canteen owner will be able to read the order of the customer.</w:t>
+      </w:r>
+    </w:p>
+    <w:p>
+      <w:pPr>
+        <w:pStyle w:val="ListParagraph"/>
+        <w:numPr>
+          <w:ilvl w:val="0"/>
+          <w:numId w:val="11"/>
+        </w:numPr>
+        <w:spacing w:line="360" w:lineRule="auto"/>
+        <w:rPr>
+          <w:rFonts w:ascii="Arial" w:hAnsi="Arial" w:cs="Arial"/>
+        </w:rPr>
+      </w:pPr>
+      <w:r>
+        <w:rPr>
+          <w:rFonts w:ascii="Arial" w:hAnsi="Arial" w:cs="Arial"/>
+        </w:rPr>
+        <w:t>Customer will be able to make payment.</w:t>
+      </w:r>
     </w:p>
     <w:p>
       <w:pPr>
@@ -7166,6 +8127,40 @@
         <w:pStyle w:val="ListParagraph"/>
         <w:spacing w:line="360" w:lineRule="auto"/>
         <w:ind w:left="1080"/>
+        <w:rPr>
+          <w:rFonts w:ascii="Arial" w:hAnsi="Arial" w:cs="Arial"/>
+          <w:sz w:val="28"/>
+          <w:szCs w:val="28"/>
+        </w:rPr>
+      </w:pPr>
+    </w:p>
+    <w:p>
+      <w:pPr>
+        <w:pStyle w:val="ListParagraph"/>
+        <w:spacing w:line="360" w:lineRule="auto"/>
+        <w:ind w:left="1080"/>
+        <w:rPr>
+          <w:rFonts w:ascii="Arial" w:hAnsi="Arial" w:cs="Arial"/>
+          <w:sz w:val="28"/>
+          <w:szCs w:val="28"/>
+        </w:rPr>
+      </w:pPr>
+    </w:p>
+    <w:p>
+      <w:pPr>
+        <w:pStyle w:val="ListParagraph"/>
+        <w:spacing w:line="360" w:lineRule="auto"/>
+        <w:ind w:left="1080"/>
+        <w:rPr>
+          <w:rFonts w:ascii="Arial" w:hAnsi="Arial" w:cs="Arial"/>
+          <w:sz w:val="28"/>
+          <w:szCs w:val="28"/>
+        </w:rPr>
+      </w:pPr>
+    </w:p>
+    <w:p>
+      <w:pPr>
+        <w:spacing w:line="360" w:lineRule="auto"/>
         <w:rPr>
           <w:rFonts w:ascii="Arial" w:hAnsi="Arial" w:cs="Arial"/>
           <w:sz w:val="28"/>
@@ -7895,6 +8890,8 @@
           <w:rFonts w:ascii="Arial" w:hAnsi="Arial" w:cs="Arial"/>
         </w:rPr>
       </w:pPr>
+      <w:bookmarkStart w:id="0" w:name="_GoBack"/>
+      <w:bookmarkEnd w:id="0"/>
     </w:p>
     <w:p>
       <w:pPr>
@@ -7910,7 +8907,7 @@
         </w:rPr>
         <w:lastRenderedPageBreak/>
         <w:drawing>
-          <wp:inline distT="0" distB="0" distL="0" distR="0">
+          <wp:inline distT="0" distB="0" distL="0" distR="0" wp14:anchorId="178B8640" wp14:editId="5EAA0FE1">
             <wp:extent cx="5943600" cy="3121660"/>
             <wp:effectExtent l="0" t="0" r="0" b="2540"/>
             <wp:docPr id="1" name="Picture 1"/>
@@ -7925,7 +8922,7 @@
                     <pic:cNvPicPr/>
                   </pic:nvPicPr>
                   <pic:blipFill>
-                    <a:blip r:embed="rId7">
+                    <a:blip r:embed="rId11">
                       <a:extLst>
                         <a:ext uri="{28A0092B-C50C-407E-A947-70E740481C1C}">
                           <a14:useLocalDpi xmlns:a14="http://schemas.microsoft.com/office/drawing/2010/main" val="0"/>
@@ -7958,7 +8955,7 @@
         </w:rPr>
         <w:lastRenderedPageBreak/>
         <w:drawing>
-          <wp:inline distT="0" distB="0" distL="0" distR="0">
+          <wp:inline distT="0" distB="0" distL="0" distR="0" wp14:anchorId="3D300148" wp14:editId="75ADF920">
             <wp:extent cx="5943600" cy="5110480"/>
             <wp:effectExtent l="0" t="0" r="0" b="0"/>
             <wp:docPr id="2" name="Picture 2"/>
@@ -7973,7 +8970,7 @@
                     <pic:cNvPicPr/>
                   </pic:nvPicPr>
                   <pic:blipFill>
-                    <a:blip r:embed="rId8">
+                    <a:blip r:embed="rId12">
                       <a:extLst>
                         <a:ext uri="{28A0092B-C50C-407E-A947-70E740481C1C}">
                           <a14:useLocalDpi xmlns:a14="http://schemas.microsoft.com/office/drawing/2010/main" val="0"/>
@@ -8006,7 +9003,7 @@
         </w:rPr>
         <w:lastRenderedPageBreak/>
         <w:drawing>
-          <wp:inline distT="0" distB="0" distL="0" distR="0">
+          <wp:inline distT="0" distB="0" distL="0" distR="0" wp14:anchorId="2E3B35E4" wp14:editId="06A7D890">
             <wp:extent cx="5943600" cy="3924300"/>
             <wp:effectExtent l="0" t="0" r="0" b="0"/>
             <wp:docPr id="3" name="Picture 3"/>
@@ -8021,7 +9018,7 @@
                     <pic:cNvPicPr/>
                   </pic:nvPicPr>
                   <pic:blipFill>
-                    <a:blip r:embed="rId9">
+                    <a:blip r:embed="rId13">
                       <a:extLst>
                         <a:ext uri="{28A0092B-C50C-407E-A947-70E740481C1C}">
                           <a14:useLocalDpi xmlns:a14="http://schemas.microsoft.com/office/drawing/2010/main" val="0"/>
@@ -8047,13 +9044,22 @@
           </wp:inline>
         </w:drawing>
       </w:r>
+    </w:p>
+    <w:p>
+      <w:pPr>
+        <w:spacing w:line="360" w:lineRule="auto"/>
+        <w:rPr>
+          <w:rFonts w:ascii="Arial" w:hAnsi="Arial" w:cs="Arial"/>
+        </w:rPr>
+      </w:pPr>
       <w:r>
         <w:rPr>
           <w:rFonts w:ascii="Arial" w:hAnsi="Arial" w:cs="Arial"/>
           <w:noProof/>
         </w:rPr>
+        <w:lastRenderedPageBreak/>
         <w:drawing>
-          <wp:inline distT="0" distB="0" distL="0" distR="0">
+          <wp:inline distT="0" distB="0" distL="0" distR="0" wp14:anchorId="7F3D7328" wp14:editId="7377CC06">
             <wp:extent cx="5943600" cy="4124960"/>
             <wp:effectExtent l="0" t="0" r="0" b="8890"/>
             <wp:docPr id="4" name="Picture 4"/>
@@ -8068,7 +9074,7 @@
                     <pic:cNvPicPr/>
                   </pic:nvPicPr>
                   <pic:blipFill>
-                    <a:blip r:embed="rId10">
+                    <a:blip r:embed="rId14">
                       <a:extLst>
                         <a:ext uri="{28A0092B-C50C-407E-A947-70E740481C1C}">
                           <a14:useLocalDpi xmlns:a14="http://schemas.microsoft.com/office/drawing/2010/main" val="0"/>
@@ -8094,8 +9100,6 @@
           </wp:inline>
         </w:drawing>
       </w:r>
-      <w:bookmarkStart w:id="0" w:name="_GoBack"/>
-      <w:bookmarkEnd w:id="0"/>
     </w:p>
     <w:sectPr>
       <w:pgSz w:w="12240" w:h="15840"/>
@@ -8848,16 +9852,16 @@
     </w:lvl>
   </w:abstractNum>
   <w:abstractNum w:abstractNumId="6" w15:restartNumberingAfterBreak="0">
-    <w:nsid w:val="526A6ED2"/>
+    <w:nsid w:val="4EB23A45"/>
     <w:multiLevelType w:val="hybridMultilevel"/>
-    <w:tmpl w:val="8CB2F960"/>
+    <w:tmpl w:val="2C029E12"/>
     <w:lvl w:ilvl="0" w:tplc="04090001">
       <w:start w:val="1"/>
       <w:numFmt w:val="bullet"/>
       <w:lvlText w:val=""/>
       <w:lvlJc w:val="left"/>
       <w:pPr>
-        <w:ind w:left="1080" w:hanging="360"/>
+        <w:ind w:left="1440" w:hanging="360"/>
       </w:pPr>
       <w:rPr>
         <w:rFonts w:ascii="Symbol" w:hAnsi="Symbol" w:hint="default"/>
@@ -8869,7 +9873,7 @@
       <w:lvlText w:val="o"/>
       <w:lvlJc w:val="left"/>
       <w:pPr>
-        <w:ind w:left="1800" w:hanging="360"/>
+        <w:ind w:left="2160" w:hanging="360"/>
       </w:pPr>
       <w:rPr>
         <w:rFonts w:ascii="Courier New" w:hAnsi="Courier New" w:cs="Courier New" w:hint="default"/>
@@ -8881,7 +9885,7 @@
       <w:lvlText w:val=""/>
       <w:lvlJc w:val="left"/>
       <w:pPr>
-        <w:ind w:left="2520" w:hanging="360"/>
+        <w:ind w:left="2880" w:hanging="360"/>
       </w:pPr>
       <w:rPr>
         <w:rFonts w:ascii="Wingdings" w:hAnsi="Wingdings" w:hint="default"/>
@@ -8893,7 +9897,7 @@
       <w:lvlText w:val=""/>
       <w:lvlJc w:val="left"/>
       <w:pPr>
-        <w:ind w:left="3240" w:hanging="360"/>
+        <w:ind w:left="3600" w:hanging="360"/>
       </w:pPr>
       <w:rPr>
         <w:rFonts w:ascii="Symbol" w:hAnsi="Symbol" w:hint="default"/>
@@ -8905,7 +9909,7 @@
       <w:lvlText w:val="o"/>
       <w:lvlJc w:val="left"/>
       <w:pPr>
-        <w:ind w:left="3960" w:hanging="360"/>
+        <w:ind w:left="4320" w:hanging="360"/>
       </w:pPr>
       <w:rPr>
         <w:rFonts w:ascii="Courier New" w:hAnsi="Courier New" w:cs="Courier New" w:hint="default"/>
@@ -8917,7 +9921,7 @@
       <w:lvlText w:val=""/>
       <w:lvlJc w:val="left"/>
       <w:pPr>
-        <w:ind w:left="4680" w:hanging="360"/>
+        <w:ind w:left="5040" w:hanging="360"/>
       </w:pPr>
       <w:rPr>
         <w:rFonts w:ascii="Wingdings" w:hAnsi="Wingdings" w:hint="default"/>
@@ -8929,7 +9933,7 @@
       <w:lvlText w:val=""/>
       <w:lvlJc w:val="left"/>
       <w:pPr>
-        <w:ind w:left="5400" w:hanging="360"/>
+        <w:ind w:left="5760" w:hanging="360"/>
       </w:pPr>
       <w:rPr>
         <w:rFonts w:ascii="Symbol" w:hAnsi="Symbol" w:hint="default"/>
@@ -8941,7 +9945,7 @@
       <w:lvlText w:val="o"/>
       <w:lvlJc w:val="left"/>
       <w:pPr>
-        <w:ind w:left="6120" w:hanging="360"/>
+        <w:ind w:left="6480" w:hanging="360"/>
       </w:pPr>
       <w:rPr>
         <w:rFonts w:ascii="Courier New" w:hAnsi="Courier New" w:cs="Courier New" w:hint="default"/>
@@ -8953,7 +9957,7 @@
       <w:lvlText w:val=""/>
       <w:lvlJc w:val="left"/>
       <w:pPr>
-        <w:ind w:left="6840" w:hanging="360"/>
+        <w:ind w:left="7200" w:hanging="360"/>
       </w:pPr>
       <w:rPr>
         <w:rFonts w:ascii="Wingdings" w:hAnsi="Wingdings" w:hint="default"/>
@@ -8961,6 +9965,232 @@
     </w:lvl>
   </w:abstractNum>
   <w:abstractNum w:abstractNumId="7" w15:restartNumberingAfterBreak="0">
+    <w:nsid w:val="526A6ED2"/>
+    <w:multiLevelType w:val="hybridMultilevel"/>
+    <w:tmpl w:val="8CB2F960"/>
+    <w:lvl w:ilvl="0" w:tplc="04090001">
+      <w:start w:val="1"/>
+      <w:numFmt w:val="bullet"/>
+      <w:lvlText w:val=""/>
+      <w:lvlJc w:val="left"/>
+      <w:pPr>
+        <w:ind w:left="1080" w:hanging="360"/>
+      </w:pPr>
+      <w:rPr>
+        <w:rFonts w:ascii="Symbol" w:hAnsi="Symbol" w:hint="default"/>
+      </w:rPr>
+    </w:lvl>
+    <w:lvl w:ilvl="1" w:tplc="04090003" w:tentative="1">
+      <w:start w:val="1"/>
+      <w:numFmt w:val="bullet"/>
+      <w:lvlText w:val="o"/>
+      <w:lvlJc w:val="left"/>
+      <w:pPr>
+        <w:ind w:left="1800" w:hanging="360"/>
+      </w:pPr>
+      <w:rPr>
+        <w:rFonts w:ascii="Courier New" w:hAnsi="Courier New" w:cs="Courier New" w:hint="default"/>
+      </w:rPr>
+    </w:lvl>
+    <w:lvl w:ilvl="2" w:tplc="04090005" w:tentative="1">
+      <w:start w:val="1"/>
+      <w:numFmt w:val="bullet"/>
+      <w:lvlText w:val=""/>
+      <w:lvlJc w:val="left"/>
+      <w:pPr>
+        <w:ind w:left="2520" w:hanging="360"/>
+      </w:pPr>
+      <w:rPr>
+        <w:rFonts w:ascii="Wingdings" w:hAnsi="Wingdings" w:hint="default"/>
+      </w:rPr>
+    </w:lvl>
+    <w:lvl w:ilvl="3" w:tplc="04090001" w:tentative="1">
+      <w:start w:val="1"/>
+      <w:numFmt w:val="bullet"/>
+      <w:lvlText w:val=""/>
+      <w:lvlJc w:val="left"/>
+      <w:pPr>
+        <w:ind w:left="3240" w:hanging="360"/>
+      </w:pPr>
+      <w:rPr>
+        <w:rFonts w:ascii="Symbol" w:hAnsi="Symbol" w:hint="default"/>
+      </w:rPr>
+    </w:lvl>
+    <w:lvl w:ilvl="4" w:tplc="04090003" w:tentative="1">
+      <w:start w:val="1"/>
+      <w:numFmt w:val="bullet"/>
+      <w:lvlText w:val="o"/>
+      <w:lvlJc w:val="left"/>
+      <w:pPr>
+        <w:ind w:left="3960" w:hanging="360"/>
+      </w:pPr>
+      <w:rPr>
+        <w:rFonts w:ascii="Courier New" w:hAnsi="Courier New" w:cs="Courier New" w:hint="default"/>
+      </w:rPr>
+    </w:lvl>
+    <w:lvl w:ilvl="5" w:tplc="04090005" w:tentative="1">
+      <w:start w:val="1"/>
+      <w:numFmt w:val="bullet"/>
+      <w:lvlText w:val=""/>
+      <w:lvlJc w:val="left"/>
+      <w:pPr>
+        <w:ind w:left="4680" w:hanging="360"/>
+      </w:pPr>
+      <w:rPr>
+        <w:rFonts w:ascii="Wingdings" w:hAnsi="Wingdings" w:hint="default"/>
+      </w:rPr>
+    </w:lvl>
+    <w:lvl w:ilvl="6" w:tplc="04090001" w:tentative="1">
+      <w:start w:val="1"/>
+      <w:numFmt w:val="bullet"/>
+      <w:lvlText w:val=""/>
+      <w:lvlJc w:val="left"/>
+      <w:pPr>
+        <w:ind w:left="5400" w:hanging="360"/>
+      </w:pPr>
+      <w:rPr>
+        <w:rFonts w:ascii="Symbol" w:hAnsi="Symbol" w:hint="default"/>
+      </w:rPr>
+    </w:lvl>
+    <w:lvl w:ilvl="7" w:tplc="04090003" w:tentative="1">
+      <w:start w:val="1"/>
+      <w:numFmt w:val="bullet"/>
+      <w:lvlText w:val="o"/>
+      <w:lvlJc w:val="left"/>
+      <w:pPr>
+        <w:ind w:left="6120" w:hanging="360"/>
+      </w:pPr>
+      <w:rPr>
+        <w:rFonts w:ascii="Courier New" w:hAnsi="Courier New" w:cs="Courier New" w:hint="default"/>
+      </w:rPr>
+    </w:lvl>
+    <w:lvl w:ilvl="8" w:tplc="04090005" w:tentative="1">
+      <w:start w:val="1"/>
+      <w:numFmt w:val="bullet"/>
+      <w:lvlText w:val=""/>
+      <w:lvlJc w:val="left"/>
+      <w:pPr>
+        <w:ind w:left="6840" w:hanging="360"/>
+      </w:pPr>
+      <w:rPr>
+        <w:rFonts w:ascii="Wingdings" w:hAnsi="Wingdings" w:hint="default"/>
+      </w:rPr>
+    </w:lvl>
+  </w:abstractNum>
+  <w:abstractNum w:abstractNumId="8" w15:restartNumberingAfterBreak="0">
+    <w:nsid w:val="5758144E"/>
+    <w:multiLevelType w:val="hybridMultilevel"/>
+    <w:tmpl w:val="3A261AC8"/>
+    <w:lvl w:ilvl="0" w:tplc="04090001">
+      <w:start w:val="1"/>
+      <w:numFmt w:val="bullet"/>
+      <w:lvlText w:val=""/>
+      <w:lvlJc w:val="left"/>
+      <w:pPr>
+        <w:ind w:left="1800" w:hanging="360"/>
+      </w:pPr>
+      <w:rPr>
+        <w:rFonts w:ascii="Symbol" w:hAnsi="Symbol" w:hint="default"/>
+      </w:rPr>
+    </w:lvl>
+    <w:lvl w:ilvl="1" w:tplc="04090003" w:tentative="1">
+      <w:start w:val="1"/>
+      <w:numFmt w:val="bullet"/>
+      <w:lvlText w:val="o"/>
+      <w:lvlJc w:val="left"/>
+      <w:pPr>
+        <w:ind w:left="2520" w:hanging="360"/>
+      </w:pPr>
+      <w:rPr>
+        <w:rFonts w:ascii="Courier New" w:hAnsi="Courier New" w:cs="Courier New" w:hint="default"/>
+      </w:rPr>
+    </w:lvl>
+    <w:lvl w:ilvl="2" w:tplc="04090005" w:tentative="1">
+      <w:start w:val="1"/>
+      <w:numFmt w:val="bullet"/>
+      <w:lvlText w:val=""/>
+      <w:lvlJc w:val="left"/>
+      <w:pPr>
+        <w:ind w:left="3240" w:hanging="360"/>
+      </w:pPr>
+      <w:rPr>
+        <w:rFonts w:ascii="Wingdings" w:hAnsi="Wingdings" w:hint="default"/>
+      </w:rPr>
+    </w:lvl>
+    <w:lvl w:ilvl="3" w:tplc="04090001" w:tentative="1">
+      <w:start w:val="1"/>
+      <w:numFmt w:val="bullet"/>
+      <w:lvlText w:val=""/>
+      <w:lvlJc w:val="left"/>
+      <w:pPr>
+        <w:ind w:left="3960" w:hanging="360"/>
+      </w:pPr>
+      <w:rPr>
+        <w:rFonts w:ascii="Symbol" w:hAnsi="Symbol" w:hint="default"/>
+      </w:rPr>
+    </w:lvl>
+    <w:lvl w:ilvl="4" w:tplc="04090003" w:tentative="1">
+      <w:start w:val="1"/>
+      <w:numFmt w:val="bullet"/>
+      <w:lvlText w:val="o"/>
+      <w:lvlJc w:val="left"/>
+      <w:pPr>
+        <w:ind w:left="4680" w:hanging="360"/>
+      </w:pPr>
+      <w:rPr>
+        <w:rFonts w:ascii="Courier New" w:hAnsi="Courier New" w:cs="Courier New" w:hint="default"/>
+      </w:rPr>
+    </w:lvl>
+    <w:lvl w:ilvl="5" w:tplc="04090005" w:tentative="1">
+      <w:start w:val="1"/>
+      <w:numFmt w:val="bullet"/>
+      <w:lvlText w:val=""/>
+      <w:lvlJc w:val="left"/>
+      <w:pPr>
+        <w:ind w:left="5400" w:hanging="360"/>
+      </w:pPr>
+      <w:rPr>
+        <w:rFonts w:ascii="Wingdings" w:hAnsi="Wingdings" w:hint="default"/>
+      </w:rPr>
+    </w:lvl>
+    <w:lvl w:ilvl="6" w:tplc="04090001" w:tentative="1">
+      <w:start w:val="1"/>
+      <w:numFmt w:val="bullet"/>
+      <w:lvlText w:val=""/>
+      <w:lvlJc w:val="left"/>
+      <w:pPr>
+        <w:ind w:left="6120" w:hanging="360"/>
+      </w:pPr>
+      <w:rPr>
+        <w:rFonts w:ascii="Symbol" w:hAnsi="Symbol" w:hint="default"/>
+      </w:rPr>
+    </w:lvl>
+    <w:lvl w:ilvl="7" w:tplc="04090003" w:tentative="1">
+      <w:start w:val="1"/>
+      <w:numFmt w:val="bullet"/>
+      <w:lvlText w:val="o"/>
+      <w:lvlJc w:val="left"/>
+      <w:pPr>
+        <w:ind w:left="6840" w:hanging="360"/>
+      </w:pPr>
+      <w:rPr>
+        <w:rFonts w:ascii="Courier New" w:hAnsi="Courier New" w:cs="Courier New" w:hint="default"/>
+      </w:rPr>
+    </w:lvl>
+    <w:lvl w:ilvl="8" w:tplc="04090005" w:tentative="1">
+      <w:start w:val="1"/>
+      <w:numFmt w:val="bullet"/>
+      <w:lvlText w:val=""/>
+      <w:lvlJc w:val="left"/>
+      <w:pPr>
+        <w:ind w:left="7560" w:hanging="360"/>
+      </w:pPr>
+      <w:rPr>
+        <w:rFonts w:ascii="Wingdings" w:hAnsi="Wingdings" w:hint="default"/>
+      </w:rPr>
+    </w:lvl>
+  </w:abstractNum>
+  <w:abstractNum w:abstractNumId="9" w15:restartNumberingAfterBreak="0">
     <w:nsid w:val="72FB5DC7"/>
     <w:multiLevelType w:val="hybridMultilevel"/>
     <w:tmpl w:val="BC7671EC"/>
@@ -9046,10 +10276,10 @@
       </w:pPr>
     </w:lvl>
   </w:abstractNum>
-  <w:abstractNum w:abstractNumId="8" w15:restartNumberingAfterBreak="0">
+  <w:abstractNum w:abstractNumId="10" w15:restartNumberingAfterBreak="0">
     <w:nsid w:val="798B1ECA"/>
     <w:multiLevelType w:val="hybridMultilevel"/>
-    <w:tmpl w:val="68EA6BE6"/>
+    <w:tmpl w:val="6696FB82"/>
     <w:lvl w:ilvl="0" w:tplc="04090001">
       <w:start w:val="1"/>
       <w:numFmt w:val="bullet"/>
@@ -9172,19 +10402,25 @@
     <w:abstractNumId w:val="5"/>
   </w:num>
   <w:num w:numId="5">
-    <w:abstractNumId w:val="7"/>
+    <w:abstractNumId w:val="9"/>
   </w:num>
   <w:num w:numId="6">
-    <w:abstractNumId w:val="8"/>
+    <w:abstractNumId w:val="10"/>
   </w:num>
   <w:num w:numId="7">
     <w:abstractNumId w:val="2"/>
   </w:num>
   <w:num w:numId="8">
-    <w:abstractNumId w:val="6"/>
+    <w:abstractNumId w:val="7"/>
   </w:num>
   <w:num w:numId="9">
     <w:abstractNumId w:val="1"/>
+  </w:num>
+  <w:num w:numId="10">
+    <w:abstractNumId w:val="8"/>
+  </w:num>
+  <w:num w:numId="11">
+    <w:abstractNumId w:val="6"/>
   </w:num>
 </w:numbering>
 </file>
@@ -9206,7 +10442,7 @@
       </w:pPr>
     </w:pPrDefault>
   </w:docDefaults>
-  <w:latentStyles w:defLockedState="0" w:defUIPriority="99" w:defSemiHidden="0" w:defUnhideWhenUsed="0" w:defQFormat="0" w:count="375">
+  <w:latentStyles w:defLockedState="0" w:defUIPriority="99" w:defSemiHidden="0" w:defUnhideWhenUsed="0" w:defQFormat="0" w:count="376">
     <w:lsdException w:name="Normal" w:uiPriority="0" w:qFormat="1"/>
     <w:lsdException w:name="heading 1" w:uiPriority="9" w:qFormat="1"/>
     <w:lsdException w:name="heading 2" w:semiHidden="1" w:uiPriority="9" w:unhideWhenUsed="1" w:qFormat="1"/>
@@ -9582,6 +10818,7 @@
     <w:lsdException w:name="Smart Hyperlink" w:semiHidden="1" w:unhideWhenUsed="1"/>
     <w:lsdException w:name="Hashtag" w:semiHidden="1" w:unhideWhenUsed="1"/>
     <w:lsdException w:name="Unresolved Mention" w:semiHidden="1" w:unhideWhenUsed="1"/>
+    <w:lsdException w:name="Smart Link" w:semiHidden="1" w:unhideWhenUsed="1"/>
   </w:latentStyles>
   <w:style w:type="paragraph" w:default="1" w:styleId="Normal">
     <w:name w:val="Normal"/>
@@ -9979,4 +11216,16 @@
     </a:ext>
   </a:extLst>
 </a:theme>
+</file>
+
+<file path=customXml/item1.xml><?xml version="1.0" encoding="utf-8"?>
+<b:Sources xmlns:b="http://schemas.openxmlformats.org/officeDocument/2006/bibliography" xmlns="http://schemas.openxmlformats.org/officeDocument/2006/bibliography" SelectedStyle="\APASixthEditionOfficeOnline.xsl" StyleName="APA" Version="6"/>
+</file>
+
+<file path=customXml/itemProps1.xml><?xml version="1.0" encoding="utf-8"?>
+<ds:datastoreItem xmlns:ds="http://schemas.openxmlformats.org/officeDocument/2006/customXml" ds:itemID="{F6A42806-9408-4DC8-936B-ACD8CD8B7EB6}">
+  <ds:schemaRefs>
+    <ds:schemaRef ds:uri="http://schemas.openxmlformats.org/officeDocument/2006/bibliography"/>
+  </ds:schemaRefs>
+</ds:datastoreItem>
 </file>
</xml_diff>